<commit_message>
Update Objectives + Relevant papers.docx
</commit_message>
<xml_diff>
--- a/Objectives + Relevant papers.docx
+++ b/Objectives + Relevant papers.docx
@@ -5,7 +5,7 @@
     <w:tbl>
       <w:tblPr>
         <w:tblStyle w:val="TableGrid"/>
-        <w:tblpPr w:leftFromText="180" w:rightFromText="180" w:vertAnchor="text" w:horzAnchor="margin" w:tblpY="-369"/>
+        <w:tblpPr w:leftFromText="180" w:rightFromText="180" w:vertAnchor="text" w:horzAnchor="margin" w:tblpY="631"/>
         <w:tblW w:w="0" w:type="auto"/>
         <w:tblLook w:val="04A0" w:firstRow="1" w:lastRow="0" w:firstColumn="1" w:lastColumn="0" w:noHBand="0" w:noVBand="1"/>
       </w:tblPr>
@@ -19,12 +19,13 @@
       <w:tr>
         <w:tc>
           <w:tcPr>
-            <w:tcW w:w="1337" w:type="dxa"/>
+            <w:tcW w:w="1328" w:type="dxa"/>
           </w:tcPr>
           <w:p>
             <w:pPr>
               <w:rPr>
                 <w:rFonts w:ascii="Times New Roman" w:hAnsi="Times New Roman" w:cs="Times New Roman"/>
+                <w:color w:val="FF0000"/>
                 <w:sz w:val="20"/>
                 <w:szCs w:val="20"/>
               </w:rPr>
@@ -33,19 +34,21 @@
         </w:tc>
         <w:tc>
           <w:tcPr>
-            <w:tcW w:w="1630" w:type="dxa"/>
+            <w:tcW w:w="1626" w:type="dxa"/>
           </w:tcPr>
           <w:p>
             <w:pPr>
               <w:rPr>
                 <w:rFonts w:ascii="Times New Roman" w:hAnsi="Times New Roman" w:cs="Times New Roman"/>
-              </w:rPr>
-            </w:pPr>
-            <w:r>
-              <w:rPr>
-                <w:rFonts w:ascii="Times New Roman" w:hAnsi="Times New Roman" w:cs="Times New Roman"/>
-                <w:b/>
-                <w:bCs/>
+                <w:color w:val="FF0000"/>
+              </w:rPr>
+            </w:pPr>
+            <w:r>
+              <w:rPr>
+                <w:rFonts w:ascii="Times New Roman" w:hAnsi="Times New Roman" w:cs="Times New Roman"/>
+                <w:b/>
+                <w:bCs/>
+                <w:color w:val="FF0000"/>
               </w:rPr>
               <w:t>Objectives</w:t>
             </w:r>
@@ -53,19 +56,21 @@
         </w:tc>
         <w:tc>
           <w:tcPr>
-            <w:tcW w:w="1706" w:type="dxa"/>
+            <w:tcW w:w="1682" w:type="dxa"/>
           </w:tcPr>
           <w:p>
             <w:pPr>
               <w:rPr>
                 <w:rFonts w:ascii="Times New Roman" w:hAnsi="Times New Roman" w:cs="Times New Roman"/>
-              </w:rPr>
-            </w:pPr>
-            <w:r>
-              <w:rPr>
-                <w:rFonts w:ascii="Times New Roman" w:hAnsi="Times New Roman" w:cs="Times New Roman"/>
-                <w:b/>
-                <w:bCs/>
+                <w:color w:val="FF0000"/>
+              </w:rPr>
+            </w:pPr>
+            <w:r>
+              <w:rPr>
+                <w:rFonts w:ascii="Times New Roman" w:hAnsi="Times New Roman" w:cs="Times New Roman"/>
+                <w:b/>
+                <w:bCs/>
+                <w:color w:val="FF0000"/>
               </w:rPr>
               <w:t>Relevant Paper</w:t>
             </w:r>
@@ -73,7 +78,7 @@
         </w:tc>
         <w:tc>
           <w:tcPr>
-            <w:tcW w:w="1457" w:type="dxa"/>
+            <w:tcW w:w="1563" w:type="dxa"/>
           </w:tcPr>
           <w:p>
             <w:pPr>
@@ -81,21 +86,32 @@
                 <w:rFonts w:ascii="Times New Roman" w:hAnsi="Times New Roman" w:cs="Times New Roman"/>
                 <w:b/>
                 <w:bCs/>
-              </w:rPr>
-            </w:pPr>
-            <w:r>
-              <w:rPr>
-                <w:rFonts w:ascii="Times New Roman" w:hAnsi="Times New Roman" w:cs="Times New Roman"/>
-                <w:b/>
-                <w:bCs/>
+                <w:color w:val="FF0000"/>
+              </w:rPr>
+            </w:pPr>
+            <w:r>
+              <w:rPr>
+                <w:rFonts w:ascii="Times New Roman" w:hAnsi="Times New Roman" w:cs="Times New Roman"/>
+                <w:b/>
+                <w:bCs/>
+                <w:color w:val="FF0000"/>
               </w:rPr>
               <w:t>Methodology</w:t>
+            </w:r>
+            <w:r>
+              <w:rPr>
+                <w:rFonts w:ascii="Times New Roman" w:hAnsi="Times New Roman" w:cs="Times New Roman"/>
+                <w:b/>
+                <w:bCs/>
+                <w:color w:val="FF0000"/>
+              </w:rPr>
+              <w:t xml:space="preserve"> in the paper</w:t>
             </w:r>
           </w:p>
         </w:tc>
         <w:tc>
           <w:tcPr>
-            <w:tcW w:w="2886" w:type="dxa"/>
+            <w:tcW w:w="2817" w:type="dxa"/>
           </w:tcPr>
           <w:p>
             <w:pPr>
@@ -103,13 +119,15 @@
                 <w:rFonts w:ascii="Times New Roman" w:hAnsi="Times New Roman" w:cs="Times New Roman"/>
                 <w:b/>
                 <w:bCs/>
-              </w:rPr>
-            </w:pPr>
-            <w:r>
-              <w:rPr>
-                <w:rFonts w:ascii="Times New Roman" w:hAnsi="Times New Roman" w:cs="Times New Roman"/>
-                <w:b/>
-                <w:bCs/>
+                <w:color w:val="FF0000"/>
+              </w:rPr>
+            </w:pPr>
+            <w:r>
+              <w:rPr>
+                <w:rFonts w:ascii="Times New Roman" w:hAnsi="Times New Roman" w:cs="Times New Roman"/>
+                <w:b/>
+                <w:bCs/>
+                <w:color w:val="FF0000"/>
               </w:rPr>
               <w:t>Paper About</w:t>
             </w:r>
@@ -119,7 +137,7 @@
       <w:tr>
         <w:tc>
           <w:tcPr>
-            <w:tcW w:w="1337" w:type="dxa"/>
+            <w:tcW w:w="1328" w:type="dxa"/>
           </w:tcPr>
           <w:p>
             <w:pPr>
@@ -159,7 +177,7 @@
         </w:tc>
         <w:tc>
           <w:tcPr>
-            <w:tcW w:w="1630" w:type="dxa"/>
+            <w:tcW w:w="1626" w:type="dxa"/>
           </w:tcPr>
           <w:p>
             <w:pPr>
@@ -181,7 +199,7 @@
         </w:tc>
         <w:tc>
           <w:tcPr>
-            <w:tcW w:w="1706" w:type="dxa"/>
+            <w:tcW w:w="1682" w:type="dxa"/>
           </w:tcPr>
           <w:p>
             <w:pPr>
@@ -227,7 +245,7 @@
         </w:tc>
         <w:tc>
           <w:tcPr>
-            <w:tcW w:w="1457" w:type="dxa"/>
+            <w:tcW w:w="1563" w:type="dxa"/>
           </w:tcPr>
           <w:p>
             <w:pPr>
@@ -346,7 +364,7 @@
         </w:tc>
         <w:tc>
           <w:tcPr>
-            <w:tcW w:w="2886" w:type="dxa"/>
+            <w:tcW w:w="2817" w:type="dxa"/>
           </w:tcPr>
           <w:p>
             <w:pPr>
@@ -477,7 +495,7 @@
       <w:tr>
         <w:tc>
           <w:tcPr>
-            <w:tcW w:w="1337" w:type="dxa"/>
+            <w:tcW w:w="1328" w:type="dxa"/>
           </w:tcPr>
           <w:p>
             <w:pPr>
@@ -519,7 +537,7 @@
         </w:tc>
         <w:tc>
           <w:tcPr>
-            <w:tcW w:w="1630" w:type="dxa"/>
+            <w:tcW w:w="1626" w:type="dxa"/>
           </w:tcPr>
           <w:p>
             <w:pPr>
@@ -541,7 +559,7 @@
         </w:tc>
         <w:tc>
           <w:tcPr>
-            <w:tcW w:w="1706" w:type="dxa"/>
+            <w:tcW w:w="1682" w:type="dxa"/>
           </w:tcPr>
           <w:p>
             <w:pPr>
@@ -561,37 +579,7 @@
                 <w:sz w:val="20"/>
                 <w:szCs w:val="20"/>
               </w:rPr>
-              <w:t xml:space="preserve">Tang et al., </w:t>
-            </w:r>
-            <w:r>
-              <w:rPr>
-                <w:rFonts w:ascii="Times New Roman" w:hAnsi="Times New Roman" w:cs="Times New Roman"/>
-                <w:b/>
-                <w:bCs/>
-                <w:sz w:val="20"/>
-                <w:szCs w:val="20"/>
-              </w:rPr>
-              <w:t>(</w:t>
-            </w:r>
-            <w:r>
-              <w:rPr>
-                <w:rFonts w:ascii="Times New Roman" w:hAnsi="Times New Roman" w:cs="Times New Roman"/>
-                <w:b/>
-                <w:bCs/>
-                <w:sz w:val="20"/>
-                <w:szCs w:val="20"/>
-              </w:rPr>
-              <w:t>2024</w:t>
-            </w:r>
-            <w:r>
-              <w:rPr>
-                <w:rFonts w:ascii="Times New Roman" w:hAnsi="Times New Roman" w:cs="Times New Roman"/>
-                <w:b/>
-                <w:bCs/>
-                <w:sz w:val="20"/>
-                <w:szCs w:val="20"/>
-              </w:rPr>
-              <w:t xml:space="preserve">) - </w:t>
+              <w:t xml:space="preserve">Tang et al., (2024) - </w:t>
             </w:r>
             <w:r>
               <w:rPr>
@@ -691,7 +679,7 @@
         </w:tc>
         <w:tc>
           <w:tcPr>
-            <w:tcW w:w="1457" w:type="dxa"/>
+            <w:tcW w:w="1563" w:type="dxa"/>
           </w:tcPr>
           <w:p>
             <w:pPr>
@@ -800,7 +788,7 @@
         </w:tc>
         <w:tc>
           <w:tcPr>
-            <w:tcW w:w="2886" w:type="dxa"/>
+            <w:tcW w:w="2817" w:type="dxa"/>
           </w:tcPr>
           <w:p>
             <w:pPr>
@@ -931,7 +919,7 @@
       <w:tr>
         <w:tc>
           <w:tcPr>
-            <w:tcW w:w="1337" w:type="dxa"/>
+            <w:tcW w:w="1328" w:type="dxa"/>
           </w:tcPr>
           <w:p>
             <w:pPr>
@@ -971,7 +959,7 @@
         </w:tc>
         <w:tc>
           <w:tcPr>
-            <w:tcW w:w="1630" w:type="dxa"/>
+            <w:tcW w:w="1626" w:type="dxa"/>
           </w:tcPr>
           <w:p>
             <w:pPr>
@@ -993,7 +981,7 @@
         </w:tc>
         <w:tc>
           <w:tcPr>
-            <w:tcW w:w="1706" w:type="dxa"/>
+            <w:tcW w:w="1682" w:type="dxa"/>
           </w:tcPr>
           <w:p>
             <w:pPr>
@@ -1039,7 +1027,7 @@
         </w:tc>
         <w:tc>
           <w:tcPr>
-            <w:tcW w:w="1457" w:type="dxa"/>
+            <w:tcW w:w="1563" w:type="dxa"/>
           </w:tcPr>
           <w:p>
             <w:pPr>
@@ -1148,7 +1136,7 @@
         </w:tc>
         <w:tc>
           <w:tcPr>
-            <w:tcW w:w="2886" w:type="dxa"/>
+            <w:tcW w:w="2817" w:type="dxa"/>
           </w:tcPr>
           <w:p>
             <w:pPr>
@@ -1378,7 +1366,7 @@
       <w:tr>
         <w:tc>
           <w:tcPr>
-            <w:tcW w:w="1337" w:type="dxa"/>
+            <w:tcW w:w="1328" w:type="dxa"/>
           </w:tcPr>
           <w:p>
             <w:pPr>
@@ -1418,7 +1406,7 @@
         </w:tc>
         <w:tc>
           <w:tcPr>
-            <w:tcW w:w="1630" w:type="dxa"/>
+            <w:tcW w:w="1626" w:type="dxa"/>
           </w:tcPr>
           <w:p>
             <w:pPr>
@@ -1440,7 +1428,7 @@
         </w:tc>
         <w:tc>
           <w:tcPr>
-            <w:tcW w:w="1706" w:type="dxa"/>
+            <w:tcW w:w="1682" w:type="dxa"/>
           </w:tcPr>
           <w:p>
             <w:pPr>
@@ -1474,7 +1462,7 @@
         </w:tc>
         <w:tc>
           <w:tcPr>
-            <w:tcW w:w="1457" w:type="dxa"/>
+            <w:tcW w:w="1563" w:type="dxa"/>
           </w:tcPr>
           <w:p>
             <w:pPr>
@@ -1565,7 +1553,7 @@
         </w:tc>
         <w:tc>
           <w:tcPr>
-            <w:tcW w:w="2886" w:type="dxa"/>
+            <w:tcW w:w="2817" w:type="dxa"/>
           </w:tcPr>
           <w:p>
             <w:pPr>
@@ -1712,20 +1700,451 @@
       <w:pPr>
         <w:rPr>
           <w:rFonts w:ascii="Times New Roman" w:hAnsi="Times New Roman" w:cs="Times New Roman"/>
-          <w:sz w:val="20"/>
-          <w:szCs w:val="20"/>
+          <w:b/>
+          <w:bCs/>
         </w:rPr>
       </w:pPr>
+      <w:r>
+        <w:rPr>
+          <w:rFonts w:ascii="Times New Roman" w:hAnsi="Times New Roman" w:cs="Times New Roman"/>
+          <w:b/>
+          <w:bCs/>
+        </w:rPr>
+        <w:t>REFERENCES TO OBJECTIVES</w:t>
+      </w:r>
     </w:p>
     <w:p>
       <w:pPr>
         <w:rPr>
           <w:rFonts w:ascii="Times New Roman" w:hAnsi="Times New Roman" w:cs="Times New Roman"/>
-          <w:sz w:val="20"/>
-          <w:szCs w:val="20"/>
+          <w:b/>
+          <w:bCs/>
+        </w:rPr>
+      </w:pPr>
+      <w:r>
+        <w:rPr>
+          <w:rFonts w:ascii="Times New Roman" w:hAnsi="Times New Roman" w:cs="Times New Roman"/>
+          <w:b/>
+          <w:bCs/>
+        </w:rPr>
+        <w:lastRenderedPageBreak/>
+        <w:t xml:space="preserve">REFERENCES TO </w:t>
+      </w:r>
+      <w:r>
+        <w:rPr>
+          <w:rFonts w:ascii="Times New Roman" w:hAnsi="Times New Roman" w:cs="Times New Roman"/>
+          <w:b/>
+          <w:bCs/>
+        </w:rPr>
+        <w:t>CFTR PROTEIN TARGETS</w:t>
+      </w:r>
+    </w:p>
+    <w:p>
+      <w:pPr>
+        <w:rPr>
+          <w:rFonts w:ascii="Times New Roman" w:hAnsi="Times New Roman" w:cs="Times New Roman"/>
         </w:rPr>
       </w:pPr>
     </w:p>
+    <w:tbl>
+      <w:tblPr>
+        <w:tblStyle w:val="TableGrid"/>
+        <w:tblW w:w="0" w:type="auto"/>
+        <w:tblLook w:val="04A0" w:firstRow="1" w:lastRow="0" w:firstColumn="1" w:lastColumn="0" w:noHBand="0" w:noVBand="1"/>
+      </w:tblPr>
+      <w:tblGrid>
+        <w:gridCol w:w="1105"/>
+        <w:gridCol w:w="2993"/>
+        <w:gridCol w:w="2110"/>
+        <w:gridCol w:w="2808"/>
+      </w:tblGrid>
+      <w:tr>
+        <w:tc>
+          <w:tcPr>
+            <w:tcW w:w="0" w:type="auto"/>
+          </w:tcPr>
+          <w:p>
+            <w:pPr>
+              <w:rPr>
+                <w:rFonts w:ascii="Times New Roman" w:hAnsi="Times New Roman" w:cs="Times New Roman"/>
+                <w:b/>
+                <w:bCs/>
+                <w:color w:val="FF0000"/>
+              </w:rPr>
+            </w:pPr>
+            <w:r>
+              <w:rPr>
+                <w:rFonts w:ascii="Times New Roman" w:hAnsi="Times New Roman" w:cs="Times New Roman"/>
+                <w:b/>
+                <w:bCs/>
+                <w:color w:val="FF0000"/>
+              </w:rPr>
+              <w:t>Protein targets</w:t>
+            </w:r>
+          </w:p>
+        </w:tc>
+        <w:tc>
+          <w:tcPr>
+            <w:tcW w:w="0" w:type="auto"/>
+          </w:tcPr>
+          <w:p>
+            <w:pPr>
+              <w:rPr>
+                <w:rFonts w:ascii="Times New Roman" w:hAnsi="Times New Roman" w:cs="Times New Roman"/>
+                <w:b/>
+                <w:bCs/>
+                <w:color w:val="FF0000"/>
+              </w:rPr>
+            </w:pPr>
+            <w:r>
+              <w:rPr>
+                <w:rFonts w:ascii="Times New Roman" w:hAnsi="Times New Roman" w:cs="Times New Roman"/>
+                <w:b/>
+                <w:bCs/>
+                <w:color w:val="FF0000"/>
+              </w:rPr>
+              <w:t>Role</w:t>
+            </w:r>
+          </w:p>
+        </w:tc>
+        <w:tc>
+          <w:tcPr>
+            <w:tcW w:w="0" w:type="auto"/>
+          </w:tcPr>
+          <w:p>
+            <w:pPr>
+              <w:rPr>
+                <w:rFonts w:ascii="Times New Roman" w:hAnsi="Times New Roman" w:cs="Times New Roman"/>
+                <w:b/>
+                <w:bCs/>
+                <w:color w:val="FF0000"/>
+              </w:rPr>
+            </w:pPr>
+            <w:r>
+              <w:rPr>
+                <w:rFonts w:ascii="Times New Roman" w:hAnsi="Times New Roman" w:cs="Times New Roman"/>
+                <w:b/>
+                <w:bCs/>
+                <w:color w:val="FF0000"/>
+              </w:rPr>
+              <w:t>Impact of Targeting</w:t>
+            </w:r>
+          </w:p>
+        </w:tc>
+        <w:tc>
+          <w:tcPr>
+            <w:tcW w:w="0" w:type="auto"/>
+          </w:tcPr>
+          <w:p>
+            <w:pPr>
+              <w:rPr>
+                <w:rFonts w:ascii="Times New Roman" w:hAnsi="Times New Roman" w:cs="Times New Roman"/>
+                <w:b/>
+                <w:bCs/>
+                <w:color w:val="FF0000"/>
+              </w:rPr>
+            </w:pPr>
+            <w:r>
+              <w:rPr>
+                <w:rFonts w:ascii="Times New Roman" w:hAnsi="Times New Roman" w:cs="Times New Roman"/>
+                <w:b/>
+                <w:bCs/>
+                <w:color w:val="FF0000"/>
+              </w:rPr>
+              <w:t>Reference</w:t>
+            </w:r>
+          </w:p>
+        </w:tc>
+      </w:tr>
+      <w:tr>
+        <w:tc>
+          <w:tcPr>
+            <w:tcW w:w="0" w:type="auto"/>
+          </w:tcPr>
+          <w:p>
+            <w:pPr>
+              <w:rPr>
+                <w:rFonts w:ascii="Times New Roman" w:hAnsi="Times New Roman" w:cs="Times New Roman"/>
+                <w:sz w:val="20"/>
+                <w:szCs w:val="20"/>
+              </w:rPr>
+            </w:pPr>
+            <w:r>
+              <w:rPr>
+                <w:rFonts w:ascii="Times New Roman" w:hAnsi="Times New Roman" w:cs="Times New Roman"/>
+                <w:sz w:val="20"/>
+                <w:szCs w:val="20"/>
+              </w:rPr>
+              <w:t>CFTR-CAL</w:t>
+            </w:r>
+          </w:p>
+        </w:tc>
+        <w:tc>
+          <w:tcPr>
+            <w:tcW w:w="0" w:type="auto"/>
+          </w:tcPr>
+          <w:p>
+            <w:pPr>
+              <w:rPr>
+                <w:rFonts w:ascii="Times New Roman" w:hAnsi="Times New Roman" w:cs="Times New Roman"/>
+                <w:sz w:val="20"/>
+                <w:szCs w:val="20"/>
+              </w:rPr>
+            </w:pPr>
+            <w:r>
+              <w:rPr>
+                <w:rFonts w:ascii="Times New Roman" w:hAnsi="Times New Roman" w:cs="Times New Roman"/>
+                <w:sz w:val="20"/>
+                <w:szCs w:val="20"/>
+              </w:rPr>
+              <w:t>CAL promotes lysosomal degradation of CFTR by interacting with its C-terminal PDZ-binding motif, competing with stabilizing proteins like NHERF1.</w:t>
+            </w:r>
+          </w:p>
+        </w:tc>
+        <w:tc>
+          <w:tcPr>
+            <w:tcW w:w="0" w:type="auto"/>
+          </w:tcPr>
+          <w:p>
+            <w:pPr>
+              <w:rPr>
+                <w:rFonts w:ascii="Times New Roman" w:hAnsi="Times New Roman" w:cs="Times New Roman"/>
+                <w:sz w:val="20"/>
+                <w:szCs w:val="20"/>
+              </w:rPr>
+            </w:pPr>
+            <w:r>
+              <w:rPr>
+                <w:rFonts w:ascii="Times New Roman" w:hAnsi="Times New Roman" w:cs="Times New Roman"/>
+                <w:sz w:val="20"/>
+                <w:szCs w:val="20"/>
+              </w:rPr>
+              <w:t>Disruption of this interaction increases CFTR trafficking to the membrane and enhances function.</w:t>
+            </w:r>
+          </w:p>
+        </w:tc>
+        <w:tc>
+          <w:tcPr>
+            <w:tcW w:w="0" w:type="auto"/>
+          </w:tcPr>
+          <w:p>
+            <w:pPr>
+              <w:rPr>
+                <w:rFonts w:ascii="Times New Roman" w:hAnsi="Times New Roman" w:cs="Times New Roman"/>
+                <w:sz w:val="20"/>
+                <w:szCs w:val="20"/>
+              </w:rPr>
+            </w:pPr>
+            <w:r>
+              <w:rPr>
+                <w:rFonts w:ascii="Times New Roman" w:hAnsi="Times New Roman" w:cs="Times New Roman"/>
+                <w:sz w:val="20"/>
+                <w:szCs w:val="20"/>
+              </w:rPr>
+              <w:t>Cheng, J., Moyer, B. D., Milewski, M., et al. (2002).</w:t>
+            </w:r>
+            <w:r>
+              <w:rPr>
+                <w:rFonts w:ascii="Times New Roman" w:hAnsi="Times New Roman" w:cs="Times New Roman"/>
+                <w:sz w:val="20"/>
+                <w:szCs w:val="20"/>
+              </w:rPr>
+              <w:br/>
+            </w:r>
+            <w:r>
+              <w:rPr>
+                <w:rFonts w:ascii="Times New Roman" w:hAnsi="Times New Roman" w:cs="Times New Roman"/>
+                <w:b/>
+                <w:bCs/>
+                <w:sz w:val="20"/>
+                <w:szCs w:val="20"/>
+              </w:rPr>
+              <w:t>"A Golgi-associated PDZ domain protein modulates cystic fibrosis transmembrane regulator plasma membrane expression."</w:t>
+            </w:r>
+            <w:r>
+              <w:rPr>
+                <w:rFonts w:ascii="Times New Roman" w:hAnsi="Times New Roman" w:cs="Times New Roman"/>
+                <w:sz w:val="20"/>
+                <w:szCs w:val="20"/>
+              </w:rPr>
+              <w:br/>
+            </w:r>
+            <w:r>
+              <w:rPr>
+                <w:rFonts w:ascii="Times New Roman" w:hAnsi="Times New Roman" w:cs="Times New Roman"/>
+                <w:i/>
+                <w:iCs/>
+                <w:sz w:val="20"/>
+                <w:szCs w:val="20"/>
+              </w:rPr>
+              <w:t>Journal of Biological Chemistry, 277(5), 3520–3529.</w:t>
+            </w:r>
+          </w:p>
+        </w:tc>
+      </w:tr>
+      <w:tr>
+        <w:tc>
+          <w:tcPr>
+            <w:tcW w:w="0" w:type="auto"/>
+          </w:tcPr>
+          <w:p>
+            <w:pPr>
+              <w:rPr>
+                <w:rFonts w:ascii="Times New Roman" w:hAnsi="Times New Roman" w:cs="Times New Roman"/>
+                <w:sz w:val="20"/>
+                <w:szCs w:val="20"/>
+              </w:rPr>
+            </w:pPr>
+            <w:r>
+              <w:rPr>
+                <w:rFonts w:ascii="Times New Roman" w:hAnsi="Times New Roman" w:cs="Times New Roman"/>
+                <w:sz w:val="20"/>
+                <w:szCs w:val="20"/>
+              </w:rPr>
+              <w:t xml:space="preserve">CFTR-Hsp70/ </w:t>
+            </w:r>
+            <w:proofErr w:type="spellStart"/>
+            <w:r>
+              <w:rPr>
+                <w:rFonts w:ascii="Times New Roman" w:hAnsi="Times New Roman" w:cs="Times New Roman"/>
+                <w:sz w:val="20"/>
+                <w:szCs w:val="20"/>
+              </w:rPr>
+              <w:t>Hsp</w:t>
+            </w:r>
+            <w:proofErr w:type="spellEnd"/>
+            <w:r>
+              <w:rPr>
+                <w:rFonts w:ascii="Times New Roman" w:hAnsi="Times New Roman" w:cs="Times New Roman"/>
+                <w:sz w:val="20"/>
+                <w:szCs w:val="20"/>
+              </w:rPr>
+              <w:t xml:space="preserve"> 90</w:t>
+            </w:r>
+          </w:p>
+        </w:tc>
+        <w:tc>
+          <w:tcPr>
+            <w:tcW w:w="0" w:type="auto"/>
+          </w:tcPr>
+          <w:p>
+            <w:pPr>
+              <w:rPr>
+                <w:rFonts w:ascii="Times New Roman" w:hAnsi="Times New Roman" w:cs="Times New Roman"/>
+                <w:sz w:val="20"/>
+                <w:szCs w:val="20"/>
+              </w:rPr>
+            </w:pPr>
+            <w:r>
+              <w:rPr>
+                <w:rFonts w:ascii="Times New Roman" w:hAnsi="Times New Roman" w:cs="Times New Roman"/>
+                <w:sz w:val="20"/>
+                <w:szCs w:val="20"/>
+              </w:rPr>
+              <w:t>Hsp70 and Hsp90 chaperones assist in CFTR folding; however, in misfolded states (e.g., ΔF508-CFTR), they recruit CHIP (E3 ubiquitin ligase), leading to proteasomal degradation.</w:t>
+            </w:r>
+          </w:p>
+        </w:tc>
+        <w:tc>
+          <w:tcPr>
+            <w:tcW w:w="0" w:type="auto"/>
+          </w:tcPr>
+          <w:p>
+            <w:pPr>
+              <w:rPr>
+                <w:rFonts w:ascii="Times New Roman" w:hAnsi="Times New Roman" w:cs="Times New Roman"/>
+                <w:sz w:val="20"/>
+                <w:szCs w:val="20"/>
+              </w:rPr>
+            </w:pPr>
+            <w:r>
+              <w:rPr>
+                <w:rFonts w:ascii="Times New Roman" w:hAnsi="Times New Roman" w:cs="Times New Roman"/>
+                <w:sz w:val="20"/>
+                <w:szCs w:val="20"/>
+              </w:rPr>
+              <w:t>Inhibiting this degradation pathway may help stabilize misfolded CFTR and rescue its function.</w:t>
+            </w:r>
+          </w:p>
+        </w:tc>
+        <w:tc>
+          <w:tcPr>
+            <w:tcW w:w="0" w:type="auto"/>
+          </w:tcPr>
+          <w:p>
+            <w:pPr>
+              <w:rPr>
+                <w:rFonts w:ascii="Times New Roman" w:hAnsi="Times New Roman" w:cs="Times New Roman"/>
+                <w:sz w:val="20"/>
+                <w:szCs w:val="20"/>
+              </w:rPr>
+            </w:pPr>
+            <w:r>
+              <w:rPr>
+                <w:rFonts w:ascii="Times New Roman" w:hAnsi="Times New Roman" w:cs="Times New Roman"/>
+                <w:sz w:val="20"/>
+                <w:szCs w:val="20"/>
+              </w:rPr>
+              <w:t xml:space="preserve">Meacham, G. C., Lu, Z., King, S., Sorscher, E. J., </w:t>
+            </w:r>
+            <w:proofErr w:type="spellStart"/>
+            <w:r>
+              <w:rPr>
+                <w:rFonts w:ascii="Times New Roman" w:hAnsi="Times New Roman" w:cs="Times New Roman"/>
+                <w:sz w:val="20"/>
+                <w:szCs w:val="20"/>
+              </w:rPr>
+              <w:t>Tousson</w:t>
+            </w:r>
+            <w:proofErr w:type="spellEnd"/>
+            <w:r>
+              <w:rPr>
+                <w:rFonts w:ascii="Times New Roman" w:hAnsi="Times New Roman" w:cs="Times New Roman"/>
+                <w:sz w:val="20"/>
+                <w:szCs w:val="20"/>
+              </w:rPr>
+              <w:t>, A., &amp; Cyr, D. M. (1999).</w:t>
+            </w:r>
+            <w:r>
+              <w:rPr>
+                <w:rFonts w:ascii="Times New Roman" w:hAnsi="Times New Roman" w:cs="Times New Roman"/>
+                <w:sz w:val="20"/>
+                <w:szCs w:val="20"/>
+              </w:rPr>
+              <w:br/>
+            </w:r>
+            <w:r>
+              <w:rPr>
+                <w:rFonts w:ascii="Times New Roman" w:hAnsi="Times New Roman" w:cs="Times New Roman"/>
+                <w:b/>
+                <w:bCs/>
+                <w:sz w:val="20"/>
+                <w:szCs w:val="20"/>
+              </w:rPr>
+              <w:t>"The Hsc70 co-chaperone CHIP targets immature CFTR for proteasomal degradation."</w:t>
+            </w:r>
+            <w:r>
+              <w:rPr>
+                <w:rFonts w:ascii="Times New Roman" w:hAnsi="Times New Roman" w:cs="Times New Roman"/>
+                <w:sz w:val="20"/>
+                <w:szCs w:val="20"/>
+              </w:rPr>
+              <w:br/>
+            </w:r>
+            <w:r>
+              <w:rPr>
+                <w:rFonts w:ascii="Times New Roman" w:hAnsi="Times New Roman" w:cs="Times New Roman"/>
+                <w:i/>
+                <w:iCs/>
+                <w:sz w:val="20"/>
+                <w:szCs w:val="20"/>
+              </w:rPr>
+              <w:t>Nature Cell Biology, 1(7), 386–390.</w:t>
+            </w:r>
+          </w:p>
+        </w:tc>
+      </w:tr>
+    </w:tbl>
     <w:p>
       <w:pPr>
         <w:rPr>
@@ -1743,6 +2162,56 @@
     </w:sectPr>
   </w:body>
 </w:document>
+</file>
+
+<file path=word/endnotes.xml><?xml version="1.0" encoding="utf-8"?>
+<w:endnotes xmlns:wpc="http://schemas.microsoft.com/office/word/2010/wordprocessingCanvas" xmlns:cx="http://schemas.microsoft.com/office/drawing/2014/chartex" xmlns:cx1="http://schemas.microsoft.com/office/drawing/2015/9/8/chartex" xmlns:cx2="http://schemas.microsoft.com/office/drawing/2015/10/21/chartex" xmlns:cx3="http://schemas.microsoft.com/office/drawing/2016/5/9/chartex" xmlns:cx4="http://schemas.microsoft.com/office/drawing/2016/5/10/chartex" xmlns:cx5="http://schemas.microsoft.com/office/drawing/2016/5/11/chartex" xmlns:cx6="http://schemas.microsoft.com/office/drawing/2016/5/12/chartex" xmlns:cx7="http://schemas.microsoft.com/office/drawing/2016/5/13/chartex" xmlns:cx8="http://schemas.microsoft.com/office/drawing/2016/5/14/chartex" xmlns:mc="http://schemas.openxmlformats.org/markup-compatibility/2006" xmlns:aink="http://schemas.microsoft.com/office/drawing/2016/ink" xmlns:am3d="http://schemas.microsoft.com/office/drawing/2017/model3d" xmlns:o="urn:schemas-microsoft-com:office:office" xmlns:oel="http://schemas.microsoft.com/office/2019/extlst" xmlns:r="http://schemas.openxmlformats.org/officeDocument/2006/relationships" xmlns:m="http://schemas.openxmlformats.org/officeDocument/2006/math" xmlns:v="urn:schemas-microsoft-com:vml" xmlns:wp14="http://schemas.microsoft.com/office/word/2010/wordprocessingDrawing" xmlns:wp="http://schemas.openxmlformats.org/drawingml/2006/wordprocessingDrawing" xmlns:w10="urn:schemas-microsoft-com:office:word" xmlns:w="http://schemas.openxmlformats.org/wordprocessingml/2006/main" xmlns:w14="http://schemas.microsoft.com/office/word/2010/wordml" xmlns:w15="http://schemas.microsoft.com/office/word/2012/wordml" xmlns:w16cex="http://schemas.microsoft.com/office/word/2018/wordml/cex" xmlns:w16cid="http://schemas.microsoft.com/office/word/2016/wordml/cid" xmlns:w16="http://schemas.microsoft.com/office/word/2018/wordml" xmlns:w16du="http://schemas.microsoft.com/office/word/2023/wordml/word16du" xmlns:w16sdtdh="http://schemas.microsoft.com/office/word/2020/wordml/sdtdatahash" xmlns:w16sdtfl="http://schemas.microsoft.com/office/word/2024/wordml/sdtformatlock" xmlns:w16se="http://schemas.microsoft.com/office/word/2015/wordml/symex" xmlns:wpg="http://schemas.microsoft.com/office/word/2010/wordprocessingGroup" xmlns:wpi="http://schemas.microsoft.com/office/word/2010/wordprocessingInk" xmlns:wne="http://schemas.microsoft.com/office/word/2006/wordml" xmlns:wps="http://schemas.microsoft.com/office/word/2010/wordprocessingShape" mc:Ignorable="w14 w15 w16se w16cid w16 w16cex w16sdtdh w16sdtfl w16du wp14">
+  <w:endnote w:type="separator" w:id="-1">
+    <w:p>
+      <w:pPr>
+        <w:spacing w:after="0" w:line="240" w:lineRule="auto"/>
+      </w:pPr>
+      <w:r>
+        <w:separator/>
+      </w:r>
+    </w:p>
+  </w:endnote>
+  <w:endnote w:type="continuationSeparator" w:id="0">
+    <w:p>
+      <w:pPr>
+        <w:spacing w:after="0" w:line="240" w:lineRule="auto"/>
+      </w:pPr>
+      <w:r>
+        <w:continuationSeparator/>
+      </w:r>
+    </w:p>
+  </w:endnote>
+</w:endnotes>
+</file>
+
+<file path=word/footnotes.xml><?xml version="1.0" encoding="utf-8"?>
+<w:footnotes xmlns:wpc="http://schemas.microsoft.com/office/word/2010/wordprocessingCanvas" xmlns:cx="http://schemas.microsoft.com/office/drawing/2014/chartex" xmlns:cx1="http://schemas.microsoft.com/office/drawing/2015/9/8/chartex" xmlns:cx2="http://schemas.microsoft.com/office/drawing/2015/10/21/chartex" xmlns:cx3="http://schemas.microsoft.com/office/drawing/2016/5/9/chartex" xmlns:cx4="http://schemas.microsoft.com/office/drawing/2016/5/10/chartex" xmlns:cx5="http://schemas.microsoft.com/office/drawing/2016/5/11/chartex" xmlns:cx6="http://schemas.microsoft.com/office/drawing/2016/5/12/chartex" xmlns:cx7="http://schemas.microsoft.com/office/drawing/2016/5/13/chartex" xmlns:cx8="http://schemas.microsoft.com/office/drawing/2016/5/14/chartex" xmlns:mc="http://schemas.openxmlformats.org/markup-compatibility/2006" xmlns:aink="http://schemas.microsoft.com/office/drawing/2016/ink" xmlns:am3d="http://schemas.microsoft.com/office/drawing/2017/model3d" xmlns:o="urn:schemas-microsoft-com:office:office" xmlns:oel="http://schemas.microsoft.com/office/2019/extlst" xmlns:r="http://schemas.openxmlformats.org/officeDocument/2006/relationships" xmlns:m="http://schemas.openxmlformats.org/officeDocument/2006/math" xmlns:v="urn:schemas-microsoft-com:vml" xmlns:wp14="http://schemas.microsoft.com/office/word/2010/wordprocessingDrawing" xmlns:wp="http://schemas.openxmlformats.org/drawingml/2006/wordprocessingDrawing" xmlns:w10="urn:schemas-microsoft-com:office:word" xmlns:w="http://schemas.openxmlformats.org/wordprocessingml/2006/main" xmlns:w14="http://schemas.microsoft.com/office/word/2010/wordml" xmlns:w15="http://schemas.microsoft.com/office/word/2012/wordml" xmlns:w16cex="http://schemas.microsoft.com/office/word/2018/wordml/cex" xmlns:w16cid="http://schemas.microsoft.com/office/word/2016/wordml/cid" xmlns:w16="http://schemas.microsoft.com/office/word/2018/wordml" xmlns:w16du="http://schemas.microsoft.com/office/word/2023/wordml/word16du" xmlns:w16sdtdh="http://schemas.microsoft.com/office/word/2020/wordml/sdtdatahash" xmlns:w16sdtfl="http://schemas.microsoft.com/office/word/2024/wordml/sdtformatlock" xmlns:w16se="http://schemas.microsoft.com/office/word/2015/wordml/symex" xmlns:wpg="http://schemas.microsoft.com/office/word/2010/wordprocessingGroup" xmlns:wpi="http://schemas.microsoft.com/office/word/2010/wordprocessingInk" xmlns:wne="http://schemas.microsoft.com/office/word/2006/wordml" xmlns:wps="http://schemas.microsoft.com/office/word/2010/wordprocessingShape" mc:Ignorable="w14 w15 w16se w16cid w16 w16cex w16sdtdh w16sdtfl w16du wp14">
+  <w:footnote w:type="separator" w:id="-1">
+    <w:p>
+      <w:pPr>
+        <w:spacing w:after="0" w:line="240" w:lineRule="auto"/>
+      </w:pPr>
+      <w:r>
+        <w:separator/>
+      </w:r>
+    </w:p>
+  </w:footnote>
+  <w:footnote w:type="continuationSeparator" w:id="0">
+    <w:p>
+      <w:pPr>
+        <w:spacing w:after="0" w:line="240" w:lineRule="auto"/>
+      </w:pPr>
+      <w:r>
+        <w:continuationSeparator/>
+      </w:r>
+    </w:p>
+  </w:footnote>
+</w:footnotes>
 </file>
 
 <file path=word/numbering.xml><?xml version="1.0" encoding="utf-8"?>
@@ -3165,6 +3634,50 @@
       <w:shd w:val="clear" w:color="auto" w:fill="E1DFDD"/>
     </w:rPr>
   </w:style>
+  <w:style w:type="paragraph" w:styleId="Header">
+    <w:name w:val="header"/>
+    <w:basedOn w:val="Normal"/>
+    <w:link w:val="HeaderChar"/>
+    <w:uiPriority w:val="99"/>
+    <w:unhideWhenUsed/>
+    <w:rsid w:val="00B25366"/>
+    <w:pPr>
+      <w:tabs>
+        <w:tab w:val="center" w:pos="4513"/>
+        <w:tab w:val="right" w:pos="9026"/>
+      </w:tabs>
+      <w:spacing w:after="0" w:line="240" w:lineRule="auto"/>
+    </w:pPr>
+  </w:style>
+  <w:style w:type="character" w:customStyle="1" w:styleId="HeaderChar">
+    <w:name w:val="Header Char"/>
+    <w:basedOn w:val="DefaultParagraphFont"/>
+    <w:link w:val="Header"/>
+    <w:uiPriority w:val="99"/>
+    <w:rsid w:val="00B25366"/>
+  </w:style>
+  <w:style w:type="paragraph" w:styleId="Footer">
+    <w:name w:val="footer"/>
+    <w:basedOn w:val="Normal"/>
+    <w:link w:val="FooterChar"/>
+    <w:uiPriority w:val="99"/>
+    <w:unhideWhenUsed/>
+    <w:rsid w:val="00B25366"/>
+    <w:pPr>
+      <w:tabs>
+        <w:tab w:val="center" w:pos="4513"/>
+        <w:tab w:val="right" w:pos="9026"/>
+      </w:tabs>
+      <w:spacing w:after="0" w:line="240" w:lineRule="auto"/>
+    </w:pPr>
+  </w:style>
+  <w:style w:type="character" w:customStyle="1" w:styleId="FooterChar">
+    <w:name w:val="Footer Char"/>
+    <w:basedOn w:val="DefaultParagraphFont"/>
+    <w:link w:val="Footer"/>
+    <w:uiPriority w:val="99"/>
+    <w:rsid w:val="00B25366"/>
+  </w:style>
 </w:styles>
 </file>
 

</xml_diff>